<commit_message>
Tests in Junit Test protocol update updated text file
</commit_message>
<xml_diff>
--- a/Test protocols/Issues found.docx
+++ b/Test protocols/Issues found.docx
@@ -7,7 +7,11 @@
         <w:t>Issues found:</w:t>
       </w:r>
     </w:p>
-    <w:p/>
+    <w:p>
+      <w:r>
+        <w:t>Please see following issues with their respective recreation guidance:</w:t>
+      </w:r>
+    </w:p>
     <w:p>
       <w:pPr>
         <w:pStyle w:val="ListParagraph"/>
@@ -17,15 +21,7 @@
         </w:numPr>
       </w:pPr>
       <w:r>
-        <w:t xml:space="preserve">User Registration – Can’t register </w:t>
-      </w:r>
-      <w:proofErr w:type="gramStart"/>
-      <w:r>
-        <w:t>user  -</w:t>
-      </w:r>
-      <w:proofErr w:type="gramEnd"/>
-      <w:r>
-        <w:t xml:space="preserve">Error Appears: </w:t>
+        <w:t xml:space="preserve">User Registration – Can’t register user -Error Appears: </w:t>
       </w:r>
       <w:r>
         <w:rPr>
@@ -41,6 +37,27 @@
     <w:p>
       <w:pPr>
         <w:pStyle w:val="ListParagraph"/>
+      </w:pPr>
+    </w:p>
+    <w:p>
+      <w:pPr>
+        <w:pStyle w:val="ListParagraph"/>
+      </w:pPr>
+      <w:r>
+        <w:t>To recreate try entering the Registration page and add any name, last name and valid email.</w:t>
+      </w:r>
+    </w:p>
+    <w:p>
+      <w:pPr>
+        <w:pStyle w:val="ListParagraph"/>
+      </w:pPr>
+      <w:r>
+        <w:t xml:space="preserve"> </w:t>
+      </w:r>
+    </w:p>
+    <w:p>
+      <w:pPr>
+        <w:pStyle w:val="ListParagraph"/>
         <w:numPr>
           <w:ilvl w:val="0"/>
           <w:numId w:val="1"/>
@@ -63,6 +80,24 @@
     <w:p>
       <w:pPr>
         <w:pStyle w:val="ListParagraph"/>
+      </w:pPr>
+    </w:p>
+    <w:p>
+      <w:pPr>
+        <w:pStyle w:val="ListParagraph"/>
+      </w:pPr>
+      <w:r>
+        <w:t>To recreate try entering the Account settings after logging in and entering name, last name and a valid email.</w:t>
+      </w:r>
+    </w:p>
+    <w:p>
+      <w:pPr>
+        <w:pStyle w:val="ListParagraph"/>
+      </w:pPr>
+    </w:p>
+    <w:p>
+      <w:pPr>
+        <w:pStyle w:val="ListParagraph"/>
         <w:numPr>
           <w:ilvl w:val="0"/>
           <w:numId w:val="1"/>
@@ -71,6 +106,24 @@
       <w:r>
         <w:t>Pagination – No pagination was achieved on Branches Page.</w:t>
       </w:r>
+    </w:p>
+    <w:p>
+      <w:pPr>
+        <w:pStyle w:val="ListParagraph"/>
+      </w:pPr>
+    </w:p>
+    <w:p>
+      <w:pPr>
+        <w:pStyle w:val="ListParagraph"/>
+      </w:pPr>
+      <w:r>
+        <w:t>To recreate add at least 25 Branches and see that the Pagination does not appear.</w:t>
+      </w:r>
+    </w:p>
+    <w:p>
+      <w:pPr>
+        <w:pStyle w:val="ListParagraph"/>
+      </w:pPr>
     </w:p>
     <w:p>
       <w:pPr>
@@ -105,6 +158,27 @@
     <w:p>
       <w:pPr>
         <w:pStyle w:val="ListParagraph"/>
+      </w:pPr>
+    </w:p>
+    <w:p>
+      <w:pPr>
+        <w:pStyle w:val="ListParagraph"/>
+      </w:pPr>
+      <w:r>
+        <w:t>To recreate try entering the Account Password tab and enter a valid password.</w:t>
+      </w:r>
+    </w:p>
+    <w:p>
+      <w:pPr>
+        <w:pStyle w:val="ListParagraph"/>
+      </w:pPr>
+      <w:r>
+        <w:t xml:space="preserve"> </w:t>
+      </w:r>
+    </w:p>
+    <w:p>
+      <w:pPr>
+        <w:pStyle w:val="ListParagraph"/>
         <w:numPr>
           <w:ilvl w:val="0"/>
           <w:numId w:val="1"/>
@@ -117,6 +191,24 @@
     <w:p>
       <w:pPr>
         <w:pStyle w:val="ListParagraph"/>
+      </w:pPr>
+    </w:p>
+    <w:p>
+      <w:pPr>
+        <w:pStyle w:val="ListParagraph"/>
+      </w:pPr>
+      <w:r>
+        <w:t>To recreate log in a few times with the option checked and unchecked. There seem to be no memory retained of the user.</w:t>
+      </w:r>
+    </w:p>
+    <w:p>
+      <w:pPr>
+        <w:pStyle w:val="ListParagraph"/>
+      </w:pPr>
+    </w:p>
+    <w:p>
+      <w:pPr>
+        <w:pStyle w:val="ListParagraph"/>
         <w:numPr>
           <w:ilvl w:val="0"/>
           <w:numId w:val="1"/>
@@ -129,6 +221,19 @@
     <w:p>
       <w:pPr>
         <w:pStyle w:val="ListParagraph"/>
+      </w:pPr>
+    </w:p>
+    <w:p>
+      <w:pPr>
+        <w:pStyle w:val="ListParagraph"/>
+      </w:pPr>
+      <w:r>
+        <w:t xml:space="preserve">To Recreate create a Staff member with any branch. Then go back to the Branch page and try deleting the Branch linked to the existing staff member. It will not be possible but there will be no dialogue telling you why. </w:t>
+      </w:r>
+    </w:p>
+    <w:p>
+      <w:pPr>
+        <w:pStyle w:val="ListParagraph"/>
         <w:numPr>
           <w:ilvl w:val="0"/>
           <w:numId w:val="1"/>
@@ -137,6 +242,29 @@
       <w:r>
         <w:t>Creating Staff members – It was possible to leave Branches blank.</w:t>
       </w:r>
+    </w:p>
+    <w:p>
+      <w:pPr>
+        <w:pStyle w:val="ListParagraph"/>
+      </w:pPr>
+    </w:p>
+    <w:p>
+      <w:pPr>
+        <w:pStyle w:val="ListParagraph"/>
+      </w:pPr>
+      <w:r>
+        <w:t>To Recreate either edit an existing Staff member or create a new one. Leave the Branch empty and submit. I am not sure this should be possible.</w:t>
+      </w:r>
+    </w:p>
+    <w:p>
+      <w:pPr>
+        <w:pStyle w:val="ListParagraph"/>
+      </w:pPr>
+    </w:p>
+    <w:p>
+      <w:pPr>
+        <w:pStyle w:val="ListParagraph"/>
+      </w:pPr>
       <w:bookmarkStart w:id="0" w:name="_GoBack"/>
       <w:bookmarkEnd w:id="0"/>
     </w:p>
@@ -648,6 +776,7 @@
   <w:style w:type="character" w:default="1" w:styleId="DefaultParagraphFont">
     <w:name w:val="Default Paragraph Font"/>
     <w:uiPriority w:val="1"/>
+    <w:semiHidden/>
     <w:unhideWhenUsed/>
   </w:style>
   <w:style w:type="table" w:default="1" w:styleId="TableNormal">

</xml_diff>